<commit_message>
add custom objects usability & new func for search
</commit_message>
<xml_diff>
--- a/Диплом/Диплом ver1.docx
+++ b/Диплом/Диплом ver1.docx
@@ -244,7 +244,7 @@
           <w:sz w:val="40"/>
           <w:szCs w:val="40"/>
         </w:rPr>
-        <w:t xml:space="preserve"> </w:t>
+        <w:t>-</w:t>
       </w:r>
       <w:r>
         <w:rPr>
@@ -697,30 +697,99 @@
         <w:rPr>
           <w:lang w:eastAsia="en-US"/>
         </w:rPr>
-        <w:t xml:space="preserve"> облаков точек является использование </w:t>
-      </w:r>
-      <w:proofErr w:type="spellStart"/>
-      <w:r>
-        <w:rPr>
-          <w:lang w:eastAsia="en-US"/>
-        </w:rPr>
-        <w:t>kd</w:t>
-      </w:r>
-      <w:proofErr w:type="spellEnd"/>
-      <w:r>
-        <w:rPr>
-          <w:lang w:eastAsia="en-US"/>
-        </w:rPr>
-        <w:t xml:space="preserve"> деревьев, которые позволяют эффективно выполнять операции поиска, добавления и удаления точек. Однако, </w:t>
-      </w:r>
-      <w:proofErr w:type="spellStart"/>
-      <w:r>
-        <w:rPr>
-          <w:lang w:eastAsia="en-US"/>
-        </w:rPr>
-        <w:t>больщинство</w:t>
-      </w:r>
-      <w:proofErr w:type="spellEnd"/>
+        <w:t xml:space="preserve"> облаков точек является использование kd</w:t>
+      </w:r>
+      <w:r>
+        <w:rPr>
+          <w:lang w:eastAsia="en-US"/>
+        </w:rPr>
+        <w:t>-</w:t>
+      </w:r>
+      <w:r>
+        <w:rPr>
+          <w:lang w:eastAsia="en-US"/>
+        </w:rPr>
+        <w:t xml:space="preserve">деревьев, которые позволяют эффективно выполнять операции поиска, добавления и удаления точек. Однако, </w:t>
+      </w:r>
+      <w:r>
+        <w:rPr>
+          <w:lang w:eastAsia="en-US"/>
+        </w:rPr>
+        <w:t>боль</w:t>
+      </w:r>
+      <w:r>
+        <w:rPr>
+          <w:lang w:eastAsia="en-US"/>
+        </w:rPr>
+        <w:t>ш</w:t>
+      </w:r>
+      <w:r>
+        <w:rPr>
+          <w:lang w:eastAsia="en-US"/>
+        </w:rPr>
+        <w:t xml:space="preserve">инство </w:t>
+      </w:r>
+      <w:r>
+        <w:rPr>
+          <w:lang w:eastAsia="en-US"/>
+        </w:rPr>
+        <w:t>существующи</w:t>
+      </w:r>
+      <w:r>
+        <w:rPr>
+          <w:lang w:eastAsia="en-US"/>
+        </w:rPr>
+        <w:t>х</w:t>
+      </w:r>
+      <w:r>
+        <w:rPr>
+          <w:lang w:eastAsia="en-US"/>
+        </w:rPr>
+        <w:t xml:space="preserve"> алгоритм</w:t>
+      </w:r>
+      <w:r>
+        <w:rPr>
+          <w:lang w:eastAsia="en-US"/>
+        </w:rPr>
+        <w:t>ов</w:t>
+      </w:r>
+      <w:r>
+        <w:rPr>
+          <w:lang w:eastAsia="en-US"/>
+        </w:rPr>
+        <w:t xml:space="preserve"> обработки облаков точек с использованием kd</w:t>
+      </w:r>
+      <w:r>
+        <w:rPr>
+          <w:lang w:eastAsia="en-US"/>
+        </w:rPr>
+        <w:t>-</w:t>
+      </w:r>
+      <w:r>
+        <w:rPr>
+          <w:lang w:eastAsia="en-US"/>
+        </w:rPr>
+        <w:t>деревьев являются последовательными и не могут полностью использовать мощность параллельных вычислений.</w:t>
+      </w:r>
+    </w:p>
+    <w:p>
+      <w:pPr>
+        <w:rPr>
+          <w:lang w:eastAsia="en-US"/>
+        </w:rPr>
+      </w:pPr>
+      <w:r>
+        <w:rPr>
+          <w:lang w:eastAsia="en-US"/>
+        </w:rPr>
+        <w:t xml:space="preserve">Целью данного исследования является </w:t>
+      </w:r>
+      <w:r>
+        <w:rPr>
+          <w:lang w:eastAsia="en-US"/>
+        </w:rPr>
+        <w:t>создание параллельного алгоритма индексирования</w:t>
+      </w:r>
       <w:r>
         <w:rPr>
           <w:lang w:eastAsia="en-US"/>
@@ -731,78 +800,25 @@
         <w:rPr>
           <w:lang w:eastAsia="en-US"/>
         </w:rPr>
-        <w:t>существующи</w:t>
-      </w:r>
-      <w:r>
-        <w:rPr>
-          <w:lang w:eastAsia="en-US"/>
-        </w:rPr>
-        <w:t>х</w:t>
-      </w:r>
-      <w:r>
-        <w:rPr>
-          <w:lang w:eastAsia="en-US"/>
-        </w:rPr>
-        <w:t xml:space="preserve"> алгоритм</w:t>
-      </w:r>
-      <w:r>
-        <w:rPr>
-          <w:lang w:eastAsia="en-US"/>
-        </w:rPr>
-        <w:t>ов</w:t>
-      </w:r>
-      <w:r>
-        <w:rPr>
-          <w:lang w:eastAsia="en-US"/>
-        </w:rPr>
-        <w:t xml:space="preserve"> обработки облаков точек с использованием </w:t>
-      </w:r>
-      <w:proofErr w:type="spellStart"/>
-      <w:r>
-        <w:rPr>
-          <w:lang w:eastAsia="en-US"/>
-        </w:rPr>
-        <w:t>kd</w:t>
-      </w:r>
-      <w:proofErr w:type="spellEnd"/>
-      <w:r>
-        <w:rPr>
-          <w:lang w:eastAsia="en-US"/>
-        </w:rPr>
-        <w:t xml:space="preserve"> деревьев являются последовательными и не могут полностью использовать мощность параллельных вычислений.</w:t>
-      </w:r>
-    </w:p>
-    <w:p>
-      <w:pPr>
-        <w:rPr>
-          <w:lang w:eastAsia="en-US"/>
-        </w:rPr>
-      </w:pPr>
-      <w:r>
-        <w:rPr>
-          <w:lang w:eastAsia="en-US"/>
-        </w:rPr>
-        <w:t xml:space="preserve">Целью данного исследования является </w:t>
-      </w:r>
-      <w:r>
-        <w:rPr>
-          <w:lang w:eastAsia="en-US"/>
-        </w:rPr>
-        <w:t xml:space="preserve">создание параллельного алгоритма индексирования, с помощью </w:t>
-      </w:r>
-      <w:proofErr w:type="spellStart"/>
-      <w:r>
-        <w:rPr>
-          <w:lang w:eastAsia="en-US"/>
-        </w:rPr>
-        <w:t>kd</w:t>
-      </w:r>
-      <w:proofErr w:type="spellEnd"/>
-      <w:r>
-        <w:rPr>
-          <w:lang w:eastAsia="en-US"/>
-        </w:rPr>
-        <w:t xml:space="preserve"> дерева, облаков точек и исследование его эффективности</w:t>
+        <w:t xml:space="preserve">облаков точек </w:t>
+      </w:r>
+      <w:r>
+        <w:rPr>
+          <w:lang w:eastAsia="en-US"/>
+        </w:rPr>
+        <w:t>с помощью kd</w:t>
+      </w:r>
+      <w:r>
+        <w:rPr>
+          <w:lang w:eastAsia="en-US"/>
+        </w:rPr>
+        <w:t>-</w:t>
+      </w:r>
+      <w:r>
+        <w:rPr>
+          <w:lang w:eastAsia="en-US"/>
+        </w:rPr>
+        <w:t>дерева, и исследование его эффективности</w:t>
       </w:r>
       <w:r>
         <w:rPr>
@@ -826,21 +842,19 @@
         <w:rPr>
           <w:lang w:eastAsia="en-US"/>
         </w:rPr>
-        <w:t xml:space="preserve">Изучение существующих работ по использованию </w:t>
-      </w:r>
-      <w:proofErr w:type="spellStart"/>
-      <w:r>
-        <w:rPr>
-          <w:lang w:eastAsia="en-US"/>
-        </w:rPr>
-        <w:t>kd</w:t>
-      </w:r>
-      <w:proofErr w:type="spellEnd"/>
-      <w:r>
-        <w:rPr>
-          <w:lang w:eastAsia="en-US"/>
-        </w:rPr>
-        <w:t xml:space="preserve"> деревьев в обработке облаков точек и параллельных алгоритмов обработки облаков точек</w:t>
+        <w:t>Изучение существующих работ по использованию kd</w:t>
+      </w:r>
+      <w:r>
+        <w:rPr>
+          <w:lang w:eastAsia="en-US"/>
+        </w:rPr>
+        <w:t>-</w:t>
+      </w:r>
+      <w:r>
+        <w:rPr>
+          <w:lang w:eastAsia="en-US"/>
+        </w:rPr>
+        <w:t>деревьев в обработке облаков точек и параллельных алгоритмов обработки облаков точек</w:t>
       </w:r>
     </w:p>
     <w:p>
@@ -858,21 +872,19 @@
         <w:rPr>
           <w:lang w:eastAsia="en-US"/>
         </w:rPr>
-        <w:t xml:space="preserve">Разработка методики исследования, включающей описание используемых данных и методов обработки облаков точек, а также алгоритма параллельной обработки облаков точек с использованием </w:t>
-      </w:r>
-      <w:proofErr w:type="spellStart"/>
-      <w:r>
-        <w:rPr>
-          <w:lang w:eastAsia="en-US"/>
-        </w:rPr>
-        <w:t>kd</w:t>
-      </w:r>
-      <w:proofErr w:type="spellEnd"/>
-      <w:r>
-        <w:rPr>
-          <w:lang w:eastAsia="en-US"/>
-        </w:rPr>
-        <w:t xml:space="preserve"> деревьев</w:t>
+        <w:t>Разработка методики исследования, включающей описание используемых данных и методов обработки облаков точек, а также алгоритма параллельной обработки облаков точек с использованием kd</w:t>
+      </w:r>
+      <w:r>
+        <w:rPr>
+          <w:lang w:eastAsia="en-US"/>
+        </w:rPr>
+        <w:t>-</w:t>
+      </w:r>
+      <w:r>
+        <w:rPr>
+          <w:lang w:eastAsia="en-US"/>
+        </w:rPr>
+        <w:t>деревьев</w:t>
       </w:r>
     </w:p>
     <w:p>
@@ -890,21 +902,19 @@
         <w:rPr>
           <w:lang w:eastAsia="en-US"/>
         </w:rPr>
-        <w:t xml:space="preserve">Проведение экспериментального исследования для сравнения эффективности параллельной обработки облаков точек с использованием </w:t>
-      </w:r>
-      <w:proofErr w:type="spellStart"/>
-      <w:r>
-        <w:rPr>
-          <w:lang w:eastAsia="en-US"/>
-        </w:rPr>
-        <w:t>kd</w:t>
-      </w:r>
-      <w:proofErr w:type="spellEnd"/>
-      <w:r>
-        <w:rPr>
-          <w:lang w:eastAsia="en-US"/>
-        </w:rPr>
-        <w:t xml:space="preserve"> деревьев и </w:t>
+        <w:t>Проведение экспериментального исследования для сравнения эффективности параллельной обработки облаков точек с использованием kd</w:t>
+      </w:r>
+      <w:r>
+        <w:rPr>
+          <w:lang w:eastAsia="en-US"/>
+        </w:rPr>
+        <w:t>-</w:t>
+      </w:r>
+      <w:r>
+        <w:rPr>
+          <w:lang w:eastAsia="en-US"/>
+        </w:rPr>
+        <w:t xml:space="preserve">деревьев и </w:t>
       </w:r>
       <w:r>
         <w:rPr>
@@ -928,48 +938,44 @@
         <w:rPr>
           <w:lang w:eastAsia="en-US"/>
         </w:rPr>
-        <w:t xml:space="preserve">Анализ результатов экспериментов и оценка эффективности использования </w:t>
-      </w:r>
-      <w:proofErr w:type="spellStart"/>
-      <w:r>
-        <w:rPr>
-          <w:lang w:eastAsia="en-US"/>
-        </w:rPr>
-        <w:t>kd</w:t>
-      </w:r>
-      <w:proofErr w:type="spellEnd"/>
-      <w:r>
-        <w:rPr>
-          <w:lang w:eastAsia="en-US"/>
-        </w:rPr>
-        <w:t xml:space="preserve"> деревьев в параллельной обработке облаков точек.</w:t>
-      </w:r>
-    </w:p>
-    <w:p>
-      <w:pPr>
-        <w:rPr>
-          <w:lang w:eastAsia="en-US"/>
-        </w:rPr>
-      </w:pPr>
-      <w:r>
-        <w:rPr>
-          <w:lang w:eastAsia="en-US"/>
-        </w:rPr>
-        <w:t xml:space="preserve">Результаты данного исследования могут быть использованы для улучшения существующих алгоритмов обработки облаков точек с использованием </w:t>
-      </w:r>
-      <w:proofErr w:type="spellStart"/>
-      <w:r>
-        <w:rPr>
-          <w:lang w:eastAsia="en-US"/>
-        </w:rPr>
-        <w:t>kd</w:t>
-      </w:r>
-      <w:proofErr w:type="spellEnd"/>
-      <w:r>
-        <w:rPr>
-          <w:lang w:eastAsia="en-US"/>
-        </w:rPr>
-        <w:t xml:space="preserve"> деревьев и разработки новых параллельных алгоритмов.</w:t>
+        <w:t>Анализ результатов экспериментов и оценка эффективности использования kd</w:t>
+      </w:r>
+      <w:r>
+        <w:rPr>
+          <w:lang w:eastAsia="en-US"/>
+        </w:rPr>
+        <w:t>-</w:t>
+      </w:r>
+      <w:r>
+        <w:rPr>
+          <w:lang w:eastAsia="en-US"/>
+        </w:rPr>
+        <w:t>деревьев в параллельной обработке облаков точек.</w:t>
+      </w:r>
+    </w:p>
+    <w:p>
+      <w:pPr>
+        <w:rPr>
+          <w:lang w:eastAsia="en-US"/>
+        </w:rPr>
+      </w:pPr>
+      <w:r>
+        <w:rPr>
+          <w:lang w:eastAsia="en-US"/>
+        </w:rPr>
+        <w:t>Результаты данного исследования могут быть использованы для улучшения существующих алгоритмов обработки облаков точек с использованием kd</w:t>
+      </w:r>
+      <w:r>
+        <w:rPr>
+          <w:lang w:eastAsia="en-US"/>
+        </w:rPr>
+        <w:t>-</w:t>
+      </w:r>
+      <w:r>
+        <w:rPr>
+          <w:lang w:eastAsia="en-US"/>
+        </w:rPr>
+        <w:t>деревьев и разработки новых параллельных алгоритмов.</w:t>
       </w:r>
     </w:p>
     <w:sectPr>

</xml_diff>